<commit_message>
put and post mapping
</commit_message>
<xml_diff>
--- a/docs/SpringBoot-With-AWS.docx
+++ b/docs/SpringBoot-With-AWS.docx
@@ -10,6 +10,7 @@
           <w:docPartUnique/>
         </w:docPartObj>
       </w:sdtPr>
+      <w:sdtEndPr/>
       <w:sdtContent>
         <w:p>
           <w:r>
@@ -96,6 +97,7 @@
                                     <w:dataBinding w:prefixMappings="xmlns:ns0='http://purl.org/dc/elements/1.1/' xmlns:ns1='http://schemas.openxmlformats.org/package/2006/metadata/core-properties' " w:xpath="/ns1:coreProperties[1]/ns0:title[1]" w:storeItemID="{6C3C8BC8-F283-45AE-878A-BAB7291924A1}"/>
                                     <w:text/>
                                   </w:sdtPr>
+                                  <w:sdtEndPr/>
                                   <w:sdtContent>
                                     <w:p>
                                       <w:pPr>
@@ -238,6 +240,7 @@
                                     <w:dataBinding w:prefixMappings="xmlns:ns0='http://purl.org/dc/elements/1.1/' xmlns:ns1='http://schemas.openxmlformats.org/package/2006/metadata/core-properties' " w:xpath="/ns1:coreProperties[1]/ns0:creator[1]" w:storeItemID="{6C3C8BC8-F283-45AE-878A-BAB7291924A1}"/>
                                     <w:text/>
                                   </w:sdtPr>
+                                  <w:sdtEndPr/>
                                   <w:sdtContent>
                                     <w:p>
                                       <w:pPr>
@@ -285,6 +288,7 @@
                                       <w:dataBinding w:prefixMappings="xmlns:ns0='http://schemas.openxmlformats.org/officeDocument/2006/extended-properties' " w:xpath="/ns0:Properties[1]/ns0:Company[1]" w:storeItemID="{6668398D-A668-4E3E-A5EB-62B293D839F1}"/>
                                       <w:text/>
                                     </w:sdtPr>
+                                    <w:sdtEndPr/>
                                     <w:sdtContent>
                                       <w:r>
                                         <w:rPr>
@@ -339,6 +343,7 @@
                               <w:dataBinding w:prefixMappings="xmlns:ns0='http://purl.org/dc/elements/1.1/' xmlns:ns1='http://schemas.openxmlformats.org/package/2006/metadata/core-properties' " w:xpath="/ns1:coreProperties[1]/ns0:title[1]" w:storeItemID="{6C3C8BC8-F283-45AE-878A-BAB7291924A1}"/>
                               <w:text/>
                             </w:sdtPr>
+                            <w:sdtEndPr/>
                             <w:sdtContent>
                               <w:p>
                                 <w:pPr>
@@ -406,6 +411,7 @@
                               <w:dataBinding w:prefixMappings="xmlns:ns0='http://purl.org/dc/elements/1.1/' xmlns:ns1='http://schemas.openxmlformats.org/package/2006/metadata/core-properties' " w:xpath="/ns1:coreProperties[1]/ns0:creator[1]" w:storeItemID="{6C3C8BC8-F283-45AE-878A-BAB7291924A1}"/>
                               <w:text/>
                             </w:sdtPr>
+                            <w:sdtEndPr/>
                             <w:sdtContent>
                               <w:p>
                                 <w:pPr>
@@ -453,6 +459,7 @@
                                 <w:dataBinding w:prefixMappings="xmlns:ns0='http://schemas.openxmlformats.org/officeDocument/2006/extended-properties' " w:xpath="/ns0:Properties[1]/ns0:Company[1]" w:storeItemID="{6668398D-A668-4E3E-A5EB-62B293D839F1}"/>
                                 <w:text/>
                               </w:sdtPr>
+                              <w:sdtEndPr/>
                               <w:sdtContent>
                                 <w:r>
                                   <w:rPr>
@@ -1357,13 +1364,7 @@
         <w:rPr>
           <w:rFonts w:eastAsiaTheme="minorHAnsi"/>
         </w:rPr>
-        <w:t xml:space="preserve">  </w:t>
-      </w:r>
-      <w:r>
-        <w:rPr>
-          <w:rFonts w:eastAsiaTheme="minorHAnsi"/>
-        </w:rPr>
-        <w:t>used to get the request parameters. @RequestParam automatically binds the request parameters to the arguments of your handler method. It also provides auto type conversion for some standard type like int, long, float, string, date etc</w:t>
+        <w:t xml:space="preserve">  used to get the request parameters. @RequestParam automatically binds the request parameters to the arguments of your handler method. It also provides auto type conversion for some standard type like int, long, float, string, date etc</w:t>
       </w:r>
     </w:p>
     <w:p>
@@ -1743,15 +1744,7 @@
           <w:b/>
           <w:bCs/>
         </w:rPr>
-        <w:t>argument</w:t>
-      </w:r>
-      <w:r>
-        <w:rPr>
-          <w:rFonts w:eastAsiaTheme="minorHAnsi"/>
-          <w:b/>
-          <w:bCs/>
-        </w:rPr>
-        <w:t>2</w:t>
+        <w:t>argument2</w:t>
       </w:r>
       <w:r>
         <w:rPr>
@@ -1904,23 +1897,7 @@
           <w:i/>
           <w:iCs/>
         </w:rPr>
-        <w:t xml:space="preserve">, sometimes we need to pass parameters along with </w:t>
-      </w:r>
-      <w:r>
-        <w:rPr>
-          <w:rFonts w:eastAsiaTheme="minorHAnsi"/>
-          <w:i/>
-          <w:iCs/>
-        </w:rPr>
-        <w:t xml:space="preserve">   </w:t>
-      </w:r>
-      <w:r>
-        <w:rPr>
-          <w:rFonts w:eastAsiaTheme="minorHAnsi"/>
-          <w:i/>
-          <w:iCs/>
-        </w:rPr>
-        <w:t xml:space="preserve">the </w:t>
+        <w:t xml:space="preserve">, sometimes we need to pass parameters along with    the </w:t>
       </w:r>
       <w:proofErr w:type="spellStart"/>
       <w:r>
@@ -2136,15 +2113,7 @@
           <w:b/>
           <w:bCs/>
         </w:rPr>
-        <w:t>argument</w:t>
-      </w:r>
-      <w:r>
-        <w:rPr>
-          <w:rFonts w:eastAsiaTheme="minorHAnsi"/>
-          <w:b/>
-          <w:bCs/>
-        </w:rPr>
-        <w:t>2</w:t>
+        <w:t>argument2</w:t>
       </w:r>
       <w:r>
         <w:rPr>
@@ -2555,10 +2524,485 @@
     <w:p>
       <w:pPr>
         <w:pStyle w:val="ListParagraph"/>
+        <w:numPr>
+          <w:ilvl w:val="0"/>
+          <w:numId w:val="17"/>
+        </w:numPr>
         <w:tabs>
           <w:tab w:val="left" w:pos="6643"/>
         </w:tabs>
+      </w:pPr>
+      <w:r>
+        <w:rPr>
+          <w:b/>
+          <w:bCs/>
+          <w:sz w:val="32"/>
+          <w:szCs w:val="32"/>
+        </w:rPr>
+        <w:lastRenderedPageBreak/>
+        <w:t xml:space="preserve">@RequestBody </w:t>
+      </w:r>
+      <w:r>
+        <w:rPr>
+          <w:b/>
+          <w:bCs/>
+          <w:sz w:val="32"/>
+          <w:szCs w:val="32"/>
+        </w:rPr>
+        <w:t>,</w:t>
+      </w:r>
+      <w:r>
+        <w:rPr>
+          <w:b/>
+          <w:bCs/>
+          <w:sz w:val="32"/>
+          <w:szCs w:val="32"/>
+          <w:lang w:val="en-GB"/>
+        </w:rPr>
+        <w:t>@ResponseBody</w:t>
+      </w:r>
+      <w:r>
+        <w:rPr>
+          <w:b/>
+          <w:bCs/>
+          <w:sz w:val="32"/>
+          <w:szCs w:val="32"/>
+          <w:lang w:val="en-GB"/>
+        </w:rPr>
+        <w:t xml:space="preserve"> </w:t>
+      </w:r>
+      <w:r>
+        <w:rPr>
+          <w:b/>
+          <w:bCs/>
+          <w:sz w:val="32"/>
+          <w:szCs w:val="32"/>
+        </w:rPr>
+        <w:t>Annotations</w:t>
+      </w:r>
+      <w:r>
+        <w:t xml:space="preserve"> </w:t>
+      </w:r>
+    </w:p>
+    <w:p>
+      <w:pPr>
+        <w:tabs>
+          <w:tab w:val="left" w:pos="6643"/>
+        </w:tabs>
+      </w:pPr>
+    </w:p>
+    <w:p>
+      <w:pPr>
+        <w:pStyle w:val="ListParagraph"/>
+        <w:numPr>
+          <w:ilvl w:val="0"/>
+          <w:numId w:val="21"/>
+        </w:numPr>
+        <w:tabs>
+          <w:tab w:val="left" w:pos="6643"/>
+        </w:tabs>
+      </w:pPr>
+      <w:r>
+        <w:rPr>
+          <w:b/>
+          <w:bCs/>
+        </w:rPr>
+        <w:t>@RequestBody</w:t>
+      </w:r>
+      <w:r>
+        <w:t>:</w:t>
+      </w:r>
+    </w:p>
+    <w:p>
+      <w:pPr>
+        <w:pStyle w:val="ListParagraph"/>
+        <w:tabs>
+          <w:tab w:val="left" w:pos="6643"/>
+        </w:tabs>
         <w:ind w:left="1080"/>
+        <w:rPr>
+          <w:rFonts w:eastAsiaTheme="minorHAnsi"/>
+          <w:i/>
+          <w:iCs/>
+        </w:rPr>
+      </w:pPr>
+      <w:r>
+        <w:t xml:space="preserve"> </w:t>
+      </w:r>
+      <w:r>
+        <w:t xml:space="preserve">      </w:t>
+      </w:r>
+      <w:r>
+        <w:t>The</w:t>
+      </w:r>
+      <w:r>
+        <w:rPr>
+          <w:b/>
+          <w:bCs/>
+        </w:rPr>
+        <w:t xml:space="preserve"> </w:t>
+      </w:r>
+      <w:r>
+        <w:rPr>
+          <w:b/>
+          <w:bCs/>
+          <w:i/>
+          <w:iCs/>
+        </w:rPr>
+        <w:t> @RequestBody</w:t>
+      </w:r>
+      <w:r>
+        <w:rPr>
+          <w:b/>
+          <w:bCs/>
+        </w:rPr>
+        <w:t> </w:t>
+      </w:r>
+      <w:r>
+        <w:rPr>
+          <w:rFonts w:eastAsiaTheme="minorHAnsi"/>
+          <w:i/>
+          <w:iCs/>
+        </w:rPr>
+        <w:t>annotation maps the </w:t>
+      </w:r>
+      <w:proofErr w:type="spellStart"/>
+      <w:r>
+        <w:rPr>
+          <w:rFonts w:eastAsiaTheme="minorHAnsi"/>
+          <w:b/>
+          <w:bCs/>
+          <w:i/>
+          <w:iCs/>
+        </w:rPr>
+        <w:t>HttpRequest</w:t>
+      </w:r>
+      <w:proofErr w:type="spellEnd"/>
+      <w:r>
+        <w:rPr>
+          <w:rFonts w:eastAsiaTheme="minorHAnsi"/>
+          <w:i/>
+          <w:iCs/>
+        </w:rPr>
+        <w:t> body to a transfer or domain object, enabling automatic deserialization of the inbound </w:t>
+      </w:r>
+      <w:proofErr w:type="spellStart"/>
+      <w:r>
+        <w:rPr>
+          <w:rFonts w:eastAsiaTheme="minorHAnsi"/>
+          <w:b/>
+          <w:bCs/>
+          <w:i/>
+          <w:iCs/>
+        </w:rPr>
+        <w:t>HttpRequest</w:t>
+      </w:r>
+      <w:proofErr w:type="spellEnd"/>
+      <w:r>
+        <w:rPr>
+          <w:rFonts w:eastAsiaTheme="minorHAnsi"/>
+          <w:i/>
+          <w:iCs/>
+        </w:rPr>
+        <w:t> body onto a Java object.</w:t>
+      </w:r>
+      <w:r>
+        <w:rPr>
+          <w:rFonts w:eastAsiaTheme="minorHAnsi"/>
+          <w:i/>
+          <w:iCs/>
+        </w:rPr>
+        <w:t xml:space="preserve"> </w:t>
+      </w:r>
+      <w:r>
+        <w:rPr>
+          <w:rFonts w:eastAsiaTheme="minorHAnsi"/>
+          <w:i/>
+          <w:iCs/>
+        </w:rPr>
+        <w:t>By default, the type we annotate with the </w:t>
+      </w:r>
+      <w:r>
+        <w:rPr>
+          <w:rFonts w:eastAsiaTheme="minorHAnsi"/>
+          <w:b/>
+          <w:bCs/>
+          <w:i/>
+          <w:iCs/>
+        </w:rPr>
+        <w:t>@RequestBody</w:t>
+      </w:r>
+      <w:r>
+        <w:rPr>
+          <w:rFonts w:eastAsiaTheme="minorHAnsi"/>
+          <w:i/>
+          <w:iCs/>
+        </w:rPr>
+        <w:t> annotation must correspond to the JSON sent from our client-side controller</w:t>
+      </w:r>
+      <w:r>
+        <w:rPr>
+          <w:rFonts w:eastAsiaTheme="minorHAnsi"/>
+          <w:i/>
+          <w:iCs/>
+        </w:rPr>
+        <w:t>.</w:t>
+      </w:r>
+    </w:p>
+    <w:p>
+      <w:pPr>
+        <w:pStyle w:val="ListParagraph"/>
+        <w:numPr>
+          <w:ilvl w:val="0"/>
+          <w:numId w:val="21"/>
+        </w:numPr>
+        <w:tabs>
+          <w:tab w:val="left" w:pos="6643"/>
+        </w:tabs>
+        <w:rPr>
+          <w:rFonts w:eastAsiaTheme="minorHAnsi"/>
+          <w:i/>
+          <w:iCs/>
+        </w:rPr>
+      </w:pPr>
+      <w:r>
+        <w:rPr>
+          <w:rFonts w:eastAsiaTheme="minorHAnsi"/>
+          <w:b/>
+          <w:bCs/>
+          <w:i/>
+          <w:iCs/>
+        </w:rPr>
+        <w:t>@ResponseBody</w:t>
+      </w:r>
+      <w:r>
+        <w:rPr>
+          <w:rFonts w:eastAsiaTheme="minorHAnsi"/>
+          <w:i/>
+          <w:iCs/>
+        </w:rPr>
+        <w:t>:</w:t>
+      </w:r>
+    </w:p>
+    <w:p>
+      <w:pPr>
+        <w:pStyle w:val="ListParagraph"/>
+        <w:tabs>
+          <w:tab w:val="left" w:pos="6643"/>
+        </w:tabs>
+        <w:ind w:left="1080"/>
+        <w:rPr>
+          <w:rFonts w:eastAsiaTheme="minorHAnsi"/>
+          <w:i/>
+          <w:iCs/>
+        </w:rPr>
+      </w:pPr>
+      <w:r>
+        <w:rPr>
+          <w:rFonts w:eastAsiaTheme="minorHAnsi"/>
+          <w:i/>
+          <w:iCs/>
+        </w:rPr>
+        <w:t xml:space="preserve">      </w:t>
+      </w:r>
+      <w:r>
+        <w:rPr>
+          <w:rFonts w:eastAsiaTheme="minorHAnsi"/>
+          <w:i/>
+          <w:iCs/>
+        </w:rPr>
+        <w:t>The </w:t>
+      </w:r>
+      <w:r>
+        <w:rPr>
+          <w:rFonts w:eastAsiaTheme="minorHAnsi"/>
+          <w:b/>
+          <w:bCs/>
+          <w:i/>
+          <w:iCs/>
+        </w:rPr>
+        <w:t>@ResponseBody</w:t>
+      </w:r>
+      <w:r>
+        <w:rPr>
+          <w:rFonts w:eastAsiaTheme="minorHAnsi"/>
+          <w:i/>
+          <w:iCs/>
+        </w:rPr>
+        <w:t> annotation tells a controller that the object returned is automatically serialized into JSON and passed back into the </w:t>
+      </w:r>
+      <w:proofErr w:type="spellStart"/>
+      <w:r>
+        <w:rPr>
+          <w:rFonts w:eastAsiaTheme="minorHAnsi"/>
+          <w:b/>
+          <w:bCs/>
+          <w:i/>
+          <w:iCs/>
+        </w:rPr>
+        <w:t>HttpResponse</w:t>
+      </w:r>
+      <w:proofErr w:type="spellEnd"/>
+      <w:r>
+        <w:rPr>
+          <w:rFonts w:eastAsiaTheme="minorHAnsi"/>
+          <w:i/>
+          <w:iCs/>
+        </w:rPr>
+        <w:t> object.</w:t>
+      </w:r>
+    </w:p>
+    <w:p>
+      <w:pPr>
+        <w:pStyle w:val="ListParagraph"/>
+        <w:numPr>
+          <w:ilvl w:val="0"/>
+          <w:numId w:val="21"/>
+        </w:numPr>
+        <w:tabs>
+          <w:tab w:val="left" w:pos="6643"/>
+        </w:tabs>
+        <w:rPr>
+          <w:rFonts w:eastAsiaTheme="minorHAnsi"/>
+          <w:i/>
+          <w:iCs/>
+        </w:rPr>
+      </w:pPr>
+      <w:r>
+        <w:rPr>
+          <w:rFonts w:eastAsiaTheme="minorHAnsi"/>
+          <w:b/>
+          <w:bCs/>
+          <w:i/>
+          <w:iCs/>
+        </w:rPr>
+        <w:t xml:space="preserve">Setting the </w:t>
+      </w:r>
+      <w:proofErr w:type="spellStart"/>
+      <w:r>
+        <w:rPr>
+          <w:rFonts w:eastAsiaTheme="minorHAnsi"/>
+          <w:b/>
+          <w:bCs/>
+          <w:i/>
+          <w:iCs/>
+        </w:rPr>
+        <w:t>ContentType</w:t>
+      </w:r>
+      <w:proofErr w:type="spellEnd"/>
+      <w:r>
+        <w:rPr>
+          <w:rFonts w:eastAsiaTheme="minorHAnsi"/>
+          <w:i/>
+          <w:iCs/>
+        </w:rPr>
+        <w:t xml:space="preserve"> :</w:t>
+      </w:r>
+    </w:p>
+    <w:p>
+      <w:pPr>
+        <w:pStyle w:val="ListParagraph"/>
+        <w:tabs>
+          <w:tab w:val="left" w:pos="6643"/>
+        </w:tabs>
+        <w:ind w:left="1080"/>
+        <w:rPr>
+          <w:rFonts w:eastAsiaTheme="minorHAnsi"/>
+          <w:i/>
+          <w:iCs/>
+        </w:rPr>
+      </w:pPr>
+      <w:r>
+        <w:rPr>
+          <w:rFonts w:eastAsiaTheme="minorHAnsi"/>
+          <w:i/>
+          <w:iCs/>
+        </w:rPr>
+        <w:t xml:space="preserve">    </w:t>
+      </w:r>
+      <w:r>
+        <w:rPr>
+          <w:rFonts w:eastAsiaTheme="minorHAnsi"/>
+          <w:i/>
+          <w:iCs/>
+        </w:rPr>
+        <w:t>When we use the @ResponseBody annotation, we're still able to explicitly set the content type that our method returns.</w:t>
+      </w:r>
+    </w:p>
+    <w:p>
+      <w:pPr>
+        <w:pStyle w:val="ListParagraph"/>
+        <w:tabs>
+          <w:tab w:val="left" w:pos="6643"/>
+        </w:tabs>
+        <w:ind w:left="1080"/>
+        <w:rPr>
+          <w:rFonts w:eastAsiaTheme="minorHAnsi"/>
+          <w:i/>
+          <w:iCs/>
+        </w:rPr>
+      </w:pPr>
+    </w:p>
+    <w:p>
+      <w:pPr>
+        <w:pStyle w:val="ListParagraph"/>
+        <w:tabs>
+          <w:tab w:val="left" w:pos="6643"/>
+        </w:tabs>
+        <w:ind w:left="1080"/>
+        <w:rPr>
+          <w:rFonts w:eastAsiaTheme="minorHAnsi"/>
+          <w:i/>
+          <w:iCs/>
+        </w:rPr>
+      </w:pPr>
+    </w:p>
+    <w:p>
+      <w:pPr>
+        <w:pStyle w:val="ListParagraph"/>
+        <w:tabs>
+          <w:tab w:val="left" w:pos="6643"/>
+        </w:tabs>
+        <w:ind w:left="1080"/>
+        <w:rPr>
+          <w:rFonts w:eastAsiaTheme="minorHAnsi"/>
+          <w:i/>
+          <w:iCs/>
+        </w:rPr>
+      </w:pPr>
+    </w:p>
+    <w:p>
+      <w:pPr>
+        <w:pStyle w:val="ListParagraph"/>
+        <w:tabs>
+          <w:tab w:val="left" w:pos="6643"/>
+        </w:tabs>
+        <w:ind w:left="1080"/>
+      </w:pPr>
+    </w:p>
+    <w:p>
+      <w:pPr>
+        <w:pStyle w:val="ListParagraph"/>
+        <w:tabs>
+          <w:tab w:val="left" w:pos="6643"/>
+        </w:tabs>
+        <w:ind w:left="1080"/>
+      </w:pPr>
+    </w:p>
+    <w:p>
+      <w:pPr>
+        <w:pStyle w:val="ListParagraph"/>
+        <w:tabs>
+          <w:tab w:val="left" w:pos="6643"/>
+        </w:tabs>
+      </w:pPr>
+    </w:p>
+    <w:p>
+      <w:pPr>
+        <w:pStyle w:val="ListParagraph"/>
+        <w:tabs>
+          <w:tab w:val="left" w:pos="6643"/>
+        </w:tabs>
       </w:pPr>
     </w:p>
     <w:sectPr>
@@ -2676,6 +3120,11 @@
         <w:docPartUnique/>
       </w:docPartObj>
     </w:sdtPr>
+    <w:sdtEndPr>
+      <w:rPr>
+        <w:rStyle w:val="PageNumber"/>
+      </w:rPr>
+    </w:sdtEndPr>
     <w:sdtContent>
       <w:p>
         <w:pPr>
@@ -3032,6 +3481,184 @@
     </w:lvl>
   </w:abstractNum>
   <w:abstractNum w:abstractNumId="2" w15:restartNumberingAfterBreak="0">
+    <w:nsid w:val="0D26201F"/>
+    <w:multiLevelType w:val="hybridMultilevel"/>
+    <w:tmpl w:val="35A6B2BE"/>
+    <w:lvl w:ilvl="0" w:tplc="298E9A34">
+      <w:start w:val="1"/>
+      <w:numFmt w:val="decimal"/>
+      <w:lvlText w:val="%1."/>
+      <w:lvlJc w:val="left"/>
+      <w:pPr>
+        <w:ind w:left="1080" w:hanging="360"/>
+      </w:pPr>
+      <w:rPr>
+        <w:rFonts w:hint="default"/>
+      </w:rPr>
+    </w:lvl>
+    <w:lvl w:ilvl="1" w:tplc="08090019" w:tentative="1">
+      <w:start w:val="1"/>
+      <w:numFmt w:val="lowerLetter"/>
+      <w:lvlText w:val="%2."/>
+      <w:lvlJc w:val="left"/>
+      <w:pPr>
+        <w:ind w:left="1800" w:hanging="360"/>
+      </w:pPr>
+    </w:lvl>
+    <w:lvl w:ilvl="2" w:tplc="0809001B" w:tentative="1">
+      <w:start w:val="1"/>
+      <w:numFmt w:val="lowerRoman"/>
+      <w:lvlText w:val="%3."/>
+      <w:lvlJc w:val="right"/>
+      <w:pPr>
+        <w:ind w:left="2520" w:hanging="180"/>
+      </w:pPr>
+    </w:lvl>
+    <w:lvl w:ilvl="3" w:tplc="0809000F" w:tentative="1">
+      <w:start w:val="1"/>
+      <w:numFmt w:val="decimal"/>
+      <w:lvlText w:val="%4."/>
+      <w:lvlJc w:val="left"/>
+      <w:pPr>
+        <w:ind w:left="3240" w:hanging="360"/>
+      </w:pPr>
+    </w:lvl>
+    <w:lvl w:ilvl="4" w:tplc="08090019" w:tentative="1">
+      <w:start w:val="1"/>
+      <w:numFmt w:val="lowerLetter"/>
+      <w:lvlText w:val="%5."/>
+      <w:lvlJc w:val="left"/>
+      <w:pPr>
+        <w:ind w:left="3960" w:hanging="360"/>
+      </w:pPr>
+    </w:lvl>
+    <w:lvl w:ilvl="5" w:tplc="0809001B" w:tentative="1">
+      <w:start w:val="1"/>
+      <w:numFmt w:val="lowerRoman"/>
+      <w:lvlText w:val="%6."/>
+      <w:lvlJc w:val="right"/>
+      <w:pPr>
+        <w:ind w:left="4680" w:hanging="180"/>
+      </w:pPr>
+    </w:lvl>
+    <w:lvl w:ilvl="6" w:tplc="0809000F" w:tentative="1">
+      <w:start w:val="1"/>
+      <w:numFmt w:val="decimal"/>
+      <w:lvlText w:val="%7."/>
+      <w:lvlJc w:val="left"/>
+      <w:pPr>
+        <w:ind w:left="5400" w:hanging="360"/>
+      </w:pPr>
+    </w:lvl>
+    <w:lvl w:ilvl="7" w:tplc="08090019" w:tentative="1">
+      <w:start w:val="1"/>
+      <w:numFmt w:val="lowerLetter"/>
+      <w:lvlText w:val="%8."/>
+      <w:lvlJc w:val="left"/>
+      <w:pPr>
+        <w:ind w:left="6120" w:hanging="360"/>
+      </w:pPr>
+    </w:lvl>
+    <w:lvl w:ilvl="8" w:tplc="0809001B" w:tentative="1">
+      <w:start w:val="1"/>
+      <w:numFmt w:val="lowerRoman"/>
+      <w:lvlText w:val="%9."/>
+      <w:lvlJc w:val="right"/>
+      <w:pPr>
+        <w:ind w:left="6840" w:hanging="180"/>
+      </w:pPr>
+    </w:lvl>
+  </w:abstractNum>
+  <w:abstractNum w:abstractNumId="3" w15:restartNumberingAfterBreak="0">
+    <w:nsid w:val="102060F1"/>
+    <w:multiLevelType w:val="hybridMultilevel"/>
+    <w:tmpl w:val="D4845C36"/>
+    <w:lvl w:ilvl="0" w:tplc="70E6AC62">
+      <w:start w:val="1"/>
+      <w:numFmt w:val="decimal"/>
+      <w:lvlText w:val="%1."/>
+      <w:lvlJc w:val="left"/>
+      <w:pPr>
+        <w:ind w:left="1080" w:hanging="360"/>
+      </w:pPr>
+      <w:rPr>
+        <w:rFonts w:hint="default"/>
+      </w:rPr>
+    </w:lvl>
+    <w:lvl w:ilvl="1" w:tplc="08090019" w:tentative="1">
+      <w:start w:val="1"/>
+      <w:numFmt w:val="lowerLetter"/>
+      <w:lvlText w:val="%2."/>
+      <w:lvlJc w:val="left"/>
+      <w:pPr>
+        <w:ind w:left="1800" w:hanging="360"/>
+      </w:pPr>
+    </w:lvl>
+    <w:lvl w:ilvl="2" w:tplc="0809001B" w:tentative="1">
+      <w:start w:val="1"/>
+      <w:numFmt w:val="lowerRoman"/>
+      <w:lvlText w:val="%3."/>
+      <w:lvlJc w:val="right"/>
+      <w:pPr>
+        <w:ind w:left="2520" w:hanging="180"/>
+      </w:pPr>
+    </w:lvl>
+    <w:lvl w:ilvl="3" w:tplc="0809000F" w:tentative="1">
+      <w:start w:val="1"/>
+      <w:numFmt w:val="decimal"/>
+      <w:lvlText w:val="%4."/>
+      <w:lvlJc w:val="left"/>
+      <w:pPr>
+        <w:ind w:left="3240" w:hanging="360"/>
+      </w:pPr>
+    </w:lvl>
+    <w:lvl w:ilvl="4" w:tplc="08090019" w:tentative="1">
+      <w:start w:val="1"/>
+      <w:numFmt w:val="lowerLetter"/>
+      <w:lvlText w:val="%5."/>
+      <w:lvlJc w:val="left"/>
+      <w:pPr>
+        <w:ind w:left="3960" w:hanging="360"/>
+      </w:pPr>
+    </w:lvl>
+    <w:lvl w:ilvl="5" w:tplc="0809001B" w:tentative="1">
+      <w:start w:val="1"/>
+      <w:numFmt w:val="lowerRoman"/>
+      <w:lvlText w:val="%6."/>
+      <w:lvlJc w:val="right"/>
+      <w:pPr>
+        <w:ind w:left="4680" w:hanging="180"/>
+      </w:pPr>
+    </w:lvl>
+    <w:lvl w:ilvl="6" w:tplc="0809000F" w:tentative="1">
+      <w:start w:val="1"/>
+      <w:numFmt w:val="decimal"/>
+      <w:lvlText w:val="%7."/>
+      <w:lvlJc w:val="left"/>
+      <w:pPr>
+        <w:ind w:left="5400" w:hanging="360"/>
+      </w:pPr>
+    </w:lvl>
+    <w:lvl w:ilvl="7" w:tplc="08090019" w:tentative="1">
+      <w:start w:val="1"/>
+      <w:numFmt w:val="lowerLetter"/>
+      <w:lvlText w:val="%8."/>
+      <w:lvlJc w:val="left"/>
+      <w:pPr>
+        <w:ind w:left="6120" w:hanging="360"/>
+      </w:pPr>
+    </w:lvl>
+    <w:lvl w:ilvl="8" w:tplc="0809001B" w:tentative="1">
+      <w:start w:val="1"/>
+      <w:numFmt w:val="lowerRoman"/>
+      <w:lvlText w:val="%9."/>
+      <w:lvlJc w:val="right"/>
+      <w:pPr>
+        <w:ind w:left="6840" w:hanging="180"/>
+      </w:pPr>
+    </w:lvl>
+  </w:abstractNum>
+  <w:abstractNum w:abstractNumId="4" w15:restartNumberingAfterBreak="0">
     <w:nsid w:val="181D4579"/>
     <w:multiLevelType w:val="hybridMultilevel"/>
     <w:tmpl w:val="35767F7A"/>
@@ -3120,7 +3747,7 @@
       </w:pPr>
     </w:lvl>
   </w:abstractNum>
-  <w:abstractNum w:abstractNumId="3" w15:restartNumberingAfterBreak="0">
+  <w:abstractNum w:abstractNumId="5" w15:restartNumberingAfterBreak="0">
     <w:nsid w:val="1A782D8F"/>
     <w:multiLevelType w:val="multilevel"/>
     <w:tmpl w:val="E8E438F0"/>
@@ -3261,7 +3888,7 @@
       </w:rPr>
     </w:lvl>
   </w:abstractNum>
-  <w:abstractNum w:abstractNumId="4" w15:restartNumberingAfterBreak="0">
+  <w:abstractNum w:abstractNumId="6" w15:restartNumberingAfterBreak="0">
     <w:nsid w:val="1C8551A9"/>
     <w:multiLevelType w:val="multilevel"/>
     <w:tmpl w:val="272E688C"/>
@@ -3402,7 +4029,7 @@
       </w:rPr>
     </w:lvl>
   </w:abstractNum>
-  <w:abstractNum w:abstractNumId="5" w15:restartNumberingAfterBreak="0">
+  <w:abstractNum w:abstractNumId="7" w15:restartNumberingAfterBreak="0">
     <w:nsid w:val="1F3568C2"/>
     <w:multiLevelType w:val="hybridMultilevel"/>
     <w:tmpl w:val="44B2F4CC"/>
@@ -3492,7 +4119,7 @@
       </w:pPr>
     </w:lvl>
   </w:abstractNum>
-  <w:abstractNum w:abstractNumId="6" w15:restartNumberingAfterBreak="0">
+  <w:abstractNum w:abstractNumId="8" w15:restartNumberingAfterBreak="0">
     <w:nsid w:val="2230532F"/>
     <w:multiLevelType w:val="hybridMultilevel"/>
     <w:tmpl w:val="703638BC"/>
@@ -3581,7 +4208,7 @@
       </w:pPr>
     </w:lvl>
   </w:abstractNum>
-  <w:abstractNum w:abstractNumId="7" w15:restartNumberingAfterBreak="0">
+  <w:abstractNum w:abstractNumId="9" w15:restartNumberingAfterBreak="0">
     <w:nsid w:val="22FA0925"/>
     <w:multiLevelType w:val="hybridMultilevel"/>
     <w:tmpl w:val="412A7798"/>
@@ -3670,7 +4297,7 @@
       </w:pPr>
     </w:lvl>
   </w:abstractNum>
-  <w:abstractNum w:abstractNumId="8" w15:restartNumberingAfterBreak="0">
+  <w:abstractNum w:abstractNumId="10" w15:restartNumberingAfterBreak="0">
     <w:nsid w:val="27285E87"/>
     <w:multiLevelType w:val="hybridMultilevel"/>
     <w:tmpl w:val="97448E02"/>
@@ -3761,7 +4388,7 @@
       </w:pPr>
     </w:lvl>
   </w:abstractNum>
-  <w:abstractNum w:abstractNumId="9" w15:restartNumberingAfterBreak="0">
+  <w:abstractNum w:abstractNumId="11" w15:restartNumberingAfterBreak="0">
     <w:nsid w:val="27C270F1"/>
     <w:multiLevelType w:val="multilevel"/>
     <w:tmpl w:val="235013FA"/>
@@ -3902,7 +4529,7 @@
       </w:rPr>
     </w:lvl>
   </w:abstractNum>
-  <w:abstractNum w:abstractNumId="10" w15:restartNumberingAfterBreak="0">
+  <w:abstractNum w:abstractNumId="12" w15:restartNumberingAfterBreak="0">
     <w:nsid w:val="34943D89"/>
     <w:multiLevelType w:val="hybridMultilevel"/>
     <w:tmpl w:val="DED0786E"/>
@@ -3991,7 +4618,7 @@
       </w:pPr>
     </w:lvl>
   </w:abstractNum>
-  <w:abstractNum w:abstractNumId="11" w15:restartNumberingAfterBreak="0">
+  <w:abstractNum w:abstractNumId="13" w15:restartNumberingAfterBreak="0">
     <w:nsid w:val="35E71551"/>
     <w:multiLevelType w:val="hybridMultilevel"/>
     <w:tmpl w:val="AB58C588"/>
@@ -4081,7 +4708,7 @@
       </w:pPr>
     </w:lvl>
   </w:abstractNum>
-  <w:abstractNum w:abstractNumId="12" w15:restartNumberingAfterBreak="0">
+  <w:abstractNum w:abstractNumId="14" w15:restartNumberingAfterBreak="0">
     <w:nsid w:val="50D374FA"/>
     <w:multiLevelType w:val="hybridMultilevel"/>
     <w:tmpl w:val="F1B4236E"/>
@@ -4170,7 +4797,7 @@
       </w:pPr>
     </w:lvl>
   </w:abstractNum>
-  <w:abstractNum w:abstractNumId="13" w15:restartNumberingAfterBreak="0">
+  <w:abstractNum w:abstractNumId="15" w15:restartNumberingAfterBreak="0">
     <w:nsid w:val="518B1865"/>
     <w:multiLevelType w:val="hybridMultilevel"/>
     <w:tmpl w:val="15EEB84A"/>
@@ -4259,7 +4886,7 @@
       </w:pPr>
     </w:lvl>
   </w:abstractNum>
-  <w:abstractNum w:abstractNumId="14" w15:restartNumberingAfterBreak="0">
+  <w:abstractNum w:abstractNumId="16" w15:restartNumberingAfterBreak="0">
     <w:nsid w:val="5EB766E6"/>
     <w:multiLevelType w:val="hybridMultilevel"/>
     <w:tmpl w:val="EF9A9370"/>
@@ -4351,7 +4978,96 @@
       </w:pPr>
     </w:lvl>
   </w:abstractNum>
-  <w:abstractNum w:abstractNumId="15" w15:restartNumberingAfterBreak="0">
+  <w:abstractNum w:abstractNumId="17" w15:restartNumberingAfterBreak="0">
+    <w:nsid w:val="61606F15"/>
+    <w:multiLevelType w:val="hybridMultilevel"/>
+    <w:tmpl w:val="35B60BBA"/>
+    <w:lvl w:ilvl="0" w:tplc="0D246D22">
+      <w:start w:val="1"/>
+      <w:numFmt w:val="lowerLetter"/>
+      <w:lvlText w:val="%1."/>
+      <w:lvlJc w:val="left"/>
+      <w:pPr>
+        <w:ind w:left="1080" w:hanging="360"/>
+      </w:pPr>
+      <w:rPr>
+        <w:rFonts w:hint="default"/>
+      </w:rPr>
+    </w:lvl>
+    <w:lvl w:ilvl="1" w:tplc="08090019" w:tentative="1">
+      <w:start w:val="1"/>
+      <w:numFmt w:val="lowerLetter"/>
+      <w:lvlText w:val="%2."/>
+      <w:lvlJc w:val="left"/>
+      <w:pPr>
+        <w:ind w:left="1800" w:hanging="360"/>
+      </w:pPr>
+    </w:lvl>
+    <w:lvl w:ilvl="2" w:tplc="0809001B" w:tentative="1">
+      <w:start w:val="1"/>
+      <w:numFmt w:val="lowerRoman"/>
+      <w:lvlText w:val="%3."/>
+      <w:lvlJc w:val="right"/>
+      <w:pPr>
+        <w:ind w:left="2520" w:hanging="180"/>
+      </w:pPr>
+    </w:lvl>
+    <w:lvl w:ilvl="3" w:tplc="0809000F" w:tentative="1">
+      <w:start w:val="1"/>
+      <w:numFmt w:val="decimal"/>
+      <w:lvlText w:val="%4."/>
+      <w:lvlJc w:val="left"/>
+      <w:pPr>
+        <w:ind w:left="3240" w:hanging="360"/>
+      </w:pPr>
+    </w:lvl>
+    <w:lvl w:ilvl="4" w:tplc="08090019" w:tentative="1">
+      <w:start w:val="1"/>
+      <w:numFmt w:val="lowerLetter"/>
+      <w:lvlText w:val="%5."/>
+      <w:lvlJc w:val="left"/>
+      <w:pPr>
+        <w:ind w:left="3960" w:hanging="360"/>
+      </w:pPr>
+    </w:lvl>
+    <w:lvl w:ilvl="5" w:tplc="0809001B" w:tentative="1">
+      <w:start w:val="1"/>
+      <w:numFmt w:val="lowerRoman"/>
+      <w:lvlText w:val="%6."/>
+      <w:lvlJc w:val="right"/>
+      <w:pPr>
+        <w:ind w:left="4680" w:hanging="180"/>
+      </w:pPr>
+    </w:lvl>
+    <w:lvl w:ilvl="6" w:tplc="0809000F" w:tentative="1">
+      <w:start w:val="1"/>
+      <w:numFmt w:val="decimal"/>
+      <w:lvlText w:val="%7."/>
+      <w:lvlJc w:val="left"/>
+      <w:pPr>
+        <w:ind w:left="5400" w:hanging="360"/>
+      </w:pPr>
+    </w:lvl>
+    <w:lvl w:ilvl="7" w:tplc="08090019" w:tentative="1">
+      <w:start w:val="1"/>
+      <w:numFmt w:val="lowerLetter"/>
+      <w:lvlText w:val="%8."/>
+      <w:lvlJc w:val="left"/>
+      <w:pPr>
+        <w:ind w:left="6120" w:hanging="360"/>
+      </w:pPr>
+    </w:lvl>
+    <w:lvl w:ilvl="8" w:tplc="0809001B" w:tentative="1">
+      <w:start w:val="1"/>
+      <w:numFmt w:val="lowerRoman"/>
+      <w:lvlText w:val="%9."/>
+      <w:lvlJc w:val="right"/>
+      <w:pPr>
+        <w:ind w:left="6840" w:hanging="180"/>
+      </w:pPr>
+    </w:lvl>
+  </w:abstractNum>
+  <w:abstractNum w:abstractNumId="18" w15:restartNumberingAfterBreak="0">
     <w:nsid w:val="6AFA502A"/>
     <w:multiLevelType w:val="hybridMultilevel"/>
     <w:tmpl w:val="E8324C88"/>
@@ -4440,7 +5156,7 @@
       </w:pPr>
     </w:lvl>
   </w:abstractNum>
-  <w:abstractNum w:abstractNumId="16" w15:restartNumberingAfterBreak="0">
+  <w:abstractNum w:abstractNumId="19" w15:restartNumberingAfterBreak="0">
     <w:nsid w:val="7A5271F8"/>
     <w:multiLevelType w:val="hybridMultilevel"/>
     <w:tmpl w:val="76ECDB9C"/>
@@ -4530,7 +5246,7 @@
       </w:pPr>
     </w:lvl>
   </w:abstractNum>
-  <w:abstractNum w:abstractNumId="17" w15:restartNumberingAfterBreak="0">
+  <w:abstractNum w:abstractNumId="20" w15:restartNumberingAfterBreak="0">
     <w:nsid w:val="7E6B2294"/>
     <w:multiLevelType w:val="multilevel"/>
     <w:tmpl w:val="7954FA56"/>
@@ -4672,19 +5388,19 @@
     </w:lvl>
   </w:abstractNum>
   <w:num w:numId="1" w16cid:durableId="23943833">
-    <w:abstractNumId w:val="6"/>
+    <w:abstractNumId w:val="8"/>
   </w:num>
   <w:num w:numId="2" w16cid:durableId="1296987711">
-    <w:abstractNumId w:val="10"/>
+    <w:abstractNumId w:val="12"/>
   </w:num>
   <w:num w:numId="3" w16cid:durableId="691804614">
+    <w:abstractNumId w:val="18"/>
+  </w:num>
+  <w:num w:numId="4" w16cid:durableId="1555310183">
     <w:abstractNumId w:val="15"/>
   </w:num>
-  <w:num w:numId="4" w16cid:durableId="1555310183">
-    <w:abstractNumId w:val="13"/>
-  </w:num>
   <w:num w:numId="5" w16cid:durableId="149562096">
-    <w:abstractNumId w:val="8"/>
+    <w:abstractNumId w:val="10"/>
   </w:num>
   <w:num w:numId="6" w16cid:durableId="1505822620">
     <w:abstractNumId w:val="1"/>
@@ -4707,10 +5423,10 @@
     </w:lvlOverride>
   </w:num>
   <w:num w:numId="7" w16cid:durableId="4789858">
-    <w:abstractNumId w:val="7"/>
+    <w:abstractNumId w:val="9"/>
   </w:num>
   <w:num w:numId="8" w16cid:durableId="1457336596">
-    <w:abstractNumId w:val="9"/>
+    <w:abstractNumId w:val="11"/>
     <w:lvlOverride w:ilvl="0">
       <w:lvl w:ilvl="0">
         <w:numFmt w:val="bullet"/>
@@ -4750,7 +5466,7 @@
     </w:lvlOverride>
   </w:num>
   <w:num w:numId="10" w16cid:durableId="1503231143">
-    <w:abstractNumId w:val="3"/>
+    <w:abstractNumId w:val="5"/>
     <w:lvlOverride w:ilvl="0">
       <w:lvl w:ilvl="0">
         <w:numFmt w:val="bullet"/>
@@ -4770,13 +5486,13 @@
     </w:lvlOverride>
   </w:num>
   <w:num w:numId="11" w16cid:durableId="56167855">
-    <w:abstractNumId w:val="2"/>
+    <w:abstractNumId w:val="4"/>
   </w:num>
   <w:num w:numId="12" w16cid:durableId="1464343857">
-    <w:abstractNumId w:val="14"/>
+    <w:abstractNumId w:val="16"/>
   </w:num>
   <w:num w:numId="13" w16cid:durableId="247155404">
-    <w:abstractNumId w:val="4"/>
+    <w:abstractNumId w:val="6"/>
     <w:lvlOverride w:ilvl="0">
       <w:lvl w:ilvl="0">
         <w:numFmt w:val="bullet"/>
@@ -4796,7 +5512,7 @@
     </w:lvlOverride>
   </w:num>
   <w:num w:numId="14" w16cid:durableId="744304424">
-    <w:abstractNumId w:val="17"/>
+    <w:abstractNumId w:val="20"/>
     <w:lvlOverride w:ilvl="0">
       <w:lvl w:ilvl="0">
         <w:numFmt w:val="bullet"/>
@@ -4816,16 +5532,25 @@
     </w:lvlOverride>
   </w:num>
   <w:num w:numId="15" w16cid:durableId="1913194273">
-    <w:abstractNumId w:val="16"/>
+    <w:abstractNumId w:val="19"/>
   </w:num>
   <w:num w:numId="16" w16cid:durableId="1806853075">
-    <w:abstractNumId w:val="5"/>
+    <w:abstractNumId w:val="7"/>
   </w:num>
   <w:num w:numId="17" w16cid:durableId="1732148587">
-    <w:abstractNumId w:val="11"/>
+    <w:abstractNumId w:val="13"/>
   </w:num>
   <w:num w:numId="18" w16cid:durableId="783580386">
-    <w:abstractNumId w:val="12"/>
+    <w:abstractNumId w:val="14"/>
+  </w:num>
+  <w:num w:numId="19" w16cid:durableId="1906797751">
+    <w:abstractNumId w:val="17"/>
+  </w:num>
+  <w:num w:numId="20" w16cid:durableId="376859511">
+    <w:abstractNumId w:val="2"/>
+  </w:num>
+  <w:num w:numId="21" w16cid:durableId="516818638">
+    <w:abstractNumId w:val="3"/>
   </w:num>
 </w:numbering>
 </file>

</xml_diff>

<commit_message>
post and put body validation
</commit_message>
<xml_diff>
--- a/docs/SpringBoot-With-AWS.docx
+++ b/docs/SpringBoot-With-AWS.docx
@@ -2789,7 +2789,23 @@
           <w:i/>
           <w:iCs/>
         </w:rPr>
-        <w:t> annotation tells a controller that the object returned is automatically serialized into JSON and passed back into the </w:t>
+        <w:t xml:space="preserve"> annotation tells a controller that the object returned is automatically serialized into </w:t>
+      </w:r>
+      <w:r>
+        <w:rPr>
+          <w:rFonts w:eastAsiaTheme="minorHAnsi"/>
+          <w:b/>
+          <w:bCs/>
+        </w:rPr>
+        <w:t>JSON</w:t>
+      </w:r>
+      <w:r>
+        <w:rPr>
+          <w:rFonts w:eastAsiaTheme="minorHAnsi"/>
+          <w:i/>
+          <w:iCs/>
+        </w:rPr>
+        <w:t xml:space="preserve"> and passed back into the </w:t>
       </w:r>
       <w:proofErr w:type="spellStart"/>
       <w:r>
@@ -3354,7 +3370,56 @@
         <w:tabs>
           <w:tab w:val="left" w:pos="6643"/>
         </w:tabs>
-      </w:pPr>
+        <w:rPr>
+          <w:rFonts w:eastAsiaTheme="minorHAnsi"/>
+          <w:i/>
+          <w:iCs/>
+        </w:rPr>
+      </w:pPr>
+      <w:r>
+        <w:rPr>
+          <w:rFonts w:eastAsiaTheme="minorHAnsi"/>
+          <w:i/>
+          <w:iCs/>
+        </w:rPr>
+        <w:t xml:space="preserve">Above same annotations we can use for </w:t>
+      </w:r>
+      <w:r>
+        <w:rPr>
+          <w:rFonts w:eastAsiaTheme="minorHAnsi"/>
+          <w:b/>
+          <w:bCs/>
+          <w:i/>
+          <w:iCs/>
+        </w:rPr>
+        <w:t>POST</w:t>
+      </w:r>
+      <w:r>
+        <w:rPr>
+          <w:rFonts w:eastAsiaTheme="minorHAnsi"/>
+          <w:i/>
+          <w:iCs/>
+        </w:rPr>
+        <w:t xml:space="preserve"> and </w:t>
+      </w:r>
+      <w:r>
+        <w:rPr>
+          <w:rFonts w:eastAsiaTheme="minorHAnsi"/>
+          <w:b/>
+          <w:bCs/>
+          <w:i/>
+          <w:iCs/>
+        </w:rPr>
+        <w:t>PUT</w:t>
+      </w:r>
+      <w:r>
+        <w:rPr>
+          <w:rFonts w:eastAsiaTheme="minorHAnsi"/>
+          <w:i/>
+          <w:iCs/>
+        </w:rPr>
+        <w:t xml:space="preserve"> http methods</w:t>
+      </w:r>
     </w:p>
     <w:p>
       <w:pPr>

</xml_diff>